<commit_message>
added google sign in to ATOMS, made slight change to document
</commit_message>
<xml_diff>
--- a/Docs/ATOMSRequirementsv0.7.docx
+++ b/Docs/ATOMSRequirementsv0.7.docx
@@ -2508,8 +2508,6 @@
             <w:r>
               <w:t>3/15/19</w:t>
             </w:r>
-            <w:bookmarkStart w:id="2" w:name="_GoBack"/>
-            <w:bookmarkEnd w:id="2"/>
           </w:p>
         </w:tc>
       </w:tr>
@@ -2548,8 +2546,8 @@
           <w:numId w:val="4"/>
         </w:numPr>
       </w:pPr>
-      <w:bookmarkStart w:id="3" w:name="_Introduction"/>
-      <w:bookmarkEnd w:id="3"/>
+      <w:bookmarkStart w:id="2" w:name="_Introduction"/>
+      <w:bookmarkEnd w:id="2"/>
       <w:r>
         <w:lastRenderedPageBreak/>
         <w:t>Introduction</w:t>
@@ -2578,8 +2576,8 @@
       <w:pPr>
         <w:pStyle w:val="Heading2"/>
       </w:pPr>
-      <w:bookmarkStart w:id="4" w:name="_1.1_Purpose"/>
-      <w:bookmarkEnd w:id="4"/>
+      <w:bookmarkStart w:id="3" w:name="_1.1_Purpose"/>
+      <w:bookmarkEnd w:id="3"/>
       <w:r>
         <w:t xml:space="preserve">1.1 </w:t>
       </w:r>
@@ -2619,22 +2617,45 @@
       <w:pPr>
         <w:pStyle w:val="Heading2"/>
       </w:pPr>
-      <w:bookmarkStart w:id="5" w:name="_1.2_High_Level"/>
+      <w:bookmarkStart w:id="4" w:name="_1.2_High_Level"/>
+      <w:bookmarkEnd w:id="4"/>
+      <w:r>
+        <w:t xml:space="preserve">1.2 </w:t>
+      </w:r>
+      <w:r>
+        <w:t>Intended Audience and Reading Suggestion</w:t>
+      </w:r>
+    </w:p>
+    <w:p/>
+    <w:p>
+      <w:r>
+        <w:t>This document is intended to be viewed by developers and architects involved with the ATOMS application to fully understand the requirements of the application and the interfaces it presents.</w:t>
+      </w:r>
+      <w:r>
+        <w:t xml:space="preserve"> This document may also be viewed by third-parties under the scope of product presentations.</w:t>
+      </w:r>
+    </w:p>
+    <w:p/>
+    <w:p>
+      <w:pPr>
+        <w:pStyle w:val="Heading2"/>
+      </w:pPr>
+      <w:bookmarkStart w:id="5" w:name="_1.3_Product_Scope"/>
       <w:bookmarkEnd w:id="5"/>
       <w:r>
-        <w:t xml:space="preserve">1.2 </w:t>
-      </w:r>
-      <w:r>
-        <w:t>Intended Audience and Reading Suggestion</w:t>
-      </w:r>
-    </w:p>
-    <w:p/>
-    <w:p>
-      <w:r>
-        <w:t>This document is intended to be viewed by developers and architects involved with the ATOMS application to fully understand the requirements of the application and the interfaces it presents.</w:t>
-      </w:r>
-      <w:r>
-        <w:t xml:space="preserve"> This document may also be viewed by third-parties under the scope of product presentations.</w:t>
+        <w:t>1.3 Product Scope</w:t>
+      </w:r>
+    </w:p>
+    <w:p/>
+    <w:p>
+      <w:r>
+        <w:t xml:space="preserve">The scope of the </w:t>
+      </w:r>
+      <w:r>
+        <w:t xml:space="preserve">ATOMS application is Android Users on operating systems at or above: Android version </w:t>
+      </w:r>
+      <w:r>
+        <w:t>7.1.</w:t>
       </w:r>
     </w:p>
     <w:p/>
@@ -2642,93 +2663,70 @@
       <w:pPr>
         <w:pStyle w:val="Heading2"/>
       </w:pPr>
-      <w:bookmarkStart w:id="6" w:name="_1.3_Product_Scope"/>
+      <w:bookmarkStart w:id="6" w:name="_1.4_Definitions_and"/>
       <w:bookmarkEnd w:id="6"/>
       <w:r>
-        <w:t>1.3 Product Scope</w:t>
-      </w:r>
-    </w:p>
-    <w:p/>
-    <w:p>
-      <w:r>
-        <w:t xml:space="preserve">The scope of the </w:t>
-      </w:r>
-      <w:r>
-        <w:t xml:space="preserve">ATOMS application is Android Users on operating systems at or above: Android version </w:t>
-      </w:r>
-      <w:r>
-        <w:t>7.1.</w:t>
-      </w:r>
-    </w:p>
+        <w:t>1.4 Definitions and Acronyms</w:t>
+      </w:r>
+    </w:p>
+    <w:p/>
+    <w:p>
+      <w:r>
+        <w:t>Android Studio: Development environment to develop Android Applications</w:t>
+      </w:r>
+    </w:p>
+    <w:p>
+      <w:r>
+        <w:t>Java: Object Oriented Programming Language</w:t>
+      </w:r>
+    </w:p>
+    <w:p>
+      <w:r>
+        <w:t>GUI: Graphical User Interface</w:t>
+      </w:r>
+    </w:p>
+    <w:p>
+      <w:r>
+        <w:t>ATOMS: Automatic Time Management System</w:t>
+      </w:r>
+    </w:p>
+    <w:p>
+      <w:r>
+        <w:t>API: Application Programming Interface</w:t>
+      </w:r>
+    </w:p>
+    <w:p>
+      <w:r>
+        <w:t>OS: Operating System</w:t>
+      </w:r>
+    </w:p>
+    <w:p>
+      <w:r>
+        <w:t>XML: extensible markup language</w:t>
+      </w:r>
+    </w:p>
+    <w:p>
+      <w:r>
+        <w:t>Strictly Scheduled Event: A calendar event that has a pre-defined start and end time</w:t>
+      </w:r>
+    </w:p>
+    <w:p>
+      <w:r>
+        <w:t>Automatically Scheduled Event: A calendar event scheduled by the defined ATOMS algorithm</w:t>
+      </w:r>
+    </w:p>
+    <w:p/>
+    <w:p/>
+    <w:p/>
+    <w:p/>
+    <w:p/>
     <w:p/>
     <w:p>
       <w:pPr>
         <w:pStyle w:val="Heading2"/>
       </w:pPr>
-      <w:bookmarkStart w:id="7" w:name="_1.4_Definitions_and"/>
+      <w:bookmarkStart w:id="7" w:name="_1.5_References"/>
       <w:bookmarkEnd w:id="7"/>
-      <w:r>
-        <w:t>1.4 Definitions and Acronyms</w:t>
-      </w:r>
-    </w:p>
-    <w:p/>
-    <w:p>
-      <w:r>
-        <w:t>Android Studio: Development environment to develop Android Applications</w:t>
-      </w:r>
-    </w:p>
-    <w:p>
-      <w:r>
-        <w:t>Java: Object Oriented Programming Language</w:t>
-      </w:r>
-    </w:p>
-    <w:p>
-      <w:r>
-        <w:t>GUI: Graphical User Interface</w:t>
-      </w:r>
-    </w:p>
-    <w:p>
-      <w:r>
-        <w:t>ATOMS: Automatic Time Management System</w:t>
-      </w:r>
-    </w:p>
-    <w:p>
-      <w:r>
-        <w:t>API: Application Programming Interface</w:t>
-      </w:r>
-    </w:p>
-    <w:p>
-      <w:r>
-        <w:t>OS: Operating System</w:t>
-      </w:r>
-    </w:p>
-    <w:p>
-      <w:r>
-        <w:t>XML: extensible markup language</w:t>
-      </w:r>
-    </w:p>
-    <w:p>
-      <w:r>
-        <w:t>Strictly Scheduled Event: A calendar event that has a pre-defined start and end time</w:t>
-      </w:r>
-    </w:p>
-    <w:p>
-      <w:r>
-        <w:t>Automatically Scheduled Event: A calendar event scheduled by the defined ATOMS algorithm</w:t>
-      </w:r>
-    </w:p>
-    <w:p/>
-    <w:p/>
-    <w:p/>
-    <w:p/>
-    <w:p/>
-    <w:p/>
-    <w:p>
-      <w:pPr>
-        <w:pStyle w:val="Heading2"/>
-      </w:pPr>
-      <w:bookmarkStart w:id="8" w:name="_1.5_References"/>
-      <w:bookmarkEnd w:id="8"/>
       <w:r>
         <w:t>1.5 References</w:t>
       </w:r>
@@ -2997,8 +2995,8 @@
           <w:numId w:val="4"/>
         </w:numPr>
       </w:pPr>
-      <w:bookmarkStart w:id="9" w:name="_Overall_Description"/>
-      <w:bookmarkEnd w:id="9"/>
+      <w:bookmarkStart w:id="8" w:name="_Overall_Description"/>
+      <w:bookmarkEnd w:id="8"/>
       <w:r>
         <w:lastRenderedPageBreak/>
         <w:t>Overall Description</w:t>
@@ -3030,28 +3028,28 @@
       <w:pPr>
         <w:pStyle w:val="Heading2"/>
       </w:pPr>
-      <w:bookmarkStart w:id="10" w:name="_2.1_Product_Perspective"/>
+      <w:bookmarkStart w:id="9" w:name="_2.1_Product_Perspective"/>
+      <w:bookmarkEnd w:id="9"/>
+      <w:r>
+        <w:t>2.</w:t>
+      </w:r>
+      <w:r>
+        <w:t>1 Product Perspective</w:t>
+      </w:r>
+    </w:p>
+    <w:p/>
+    <w:p>
+      <w:r>
+        <w:t>Many applications have designed for the task of time Management, but many of them feel unintuitive and require too much effort to justify consistent use. The ATOMS development team has the perspective that the ATOMS application can be a powerful time management tool that is also easy to use.</w:t>
+      </w:r>
+    </w:p>
+    <w:p/>
+    <w:p>
+      <w:pPr>
+        <w:pStyle w:val="Heading2"/>
+      </w:pPr>
+      <w:bookmarkStart w:id="10" w:name="_2.2_Product_Functions"/>
       <w:bookmarkEnd w:id="10"/>
-      <w:r>
-        <w:t>2.</w:t>
-      </w:r>
-      <w:r>
-        <w:t>1 Product Perspective</w:t>
-      </w:r>
-    </w:p>
-    <w:p/>
-    <w:p>
-      <w:r>
-        <w:t>Many applications have designed for the task of time Management, but many of them feel unintuitive and require too much effort to justify consistent use. The ATOMS development team has the perspective that the ATOMS application can be a powerful time management tool that is also easy to use.</w:t>
-      </w:r>
-    </w:p>
-    <w:p/>
-    <w:p>
-      <w:pPr>
-        <w:pStyle w:val="Heading2"/>
-      </w:pPr>
-      <w:bookmarkStart w:id="11" w:name="_2.2_Product_Functions"/>
-      <w:bookmarkEnd w:id="11"/>
       <w:r>
         <w:t>2.2 Product Functions</w:t>
       </w:r>
@@ -3230,8 +3228,8 @@
       <w:pPr>
         <w:pStyle w:val="Heading2"/>
       </w:pPr>
-      <w:bookmarkStart w:id="12" w:name="_2.3_User_Classes"/>
-      <w:bookmarkEnd w:id="12"/>
+      <w:bookmarkStart w:id="11" w:name="_2.3_User_Classes"/>
+      <w:bookmarkEnd w:id="11"/>
       <w:r>
         <w:lastRenderedPageBreak/>
         <w:t>2.3 User Classes and Characteristics</w:t>
@@ -3375,31 +3373,31 @@
       <w:pPr>
         <w:pStyle w:val="Heading2"/>
       </w:pPr>
-      <w:bookmarkStart w:id="13" w:name="_2.4_Operating_Environment"/>
+      <w:bookmarkStart w:id="12" w:name="_2.4_Operating_Environment"/>
+      <w:bookmarkEnd w:id="12"/>
+      <w:r>
+        <w:t>2.4 Operating Environment</w:t>
+      </w:r>
+    </w:p>
+    <w:p/>
+    <w:p>
+      <w:r>
+        <w:t xml:space="preserve">The ATOMS application requires Android version </w:t>
+      </w:r>
+      <w:r>
+        <w:t>7.1</w:t>
+      </w:r>
+      <w:r>
+        <w:t xml:space="preserve"> and above.</w:t>
+      </w:r>
+    </w:p>
+    <w:p/>
+    <w:p>
+      <w:pPr>
+        <w:pStyle w:val="Heading2"/>
+      </w:pPr>
+      <w:bookmarkStart w:id="13" w:name="_2.5_Design_and"/>
       <w:bookmarkEnd w:id="13"/>
-      <w:r>
-        <w:t>2.4 Operating Environment</w:t>
-      </w:r>
-    </w:p>
-    <w:p/>
-    <w:p>
-      <w:r>
-        <w:t xml:space="preserve">The ATOMS application requires Android version </w:t>
-      </w:r>
-      <w:r>
-        <w:t>7.1</w:t>
-      </w:r>
-      <w:r>
-        <w:t xml:space="preserve"> and above.</w:t>
-      </w:r>
-    </w:p>
-    <w:p/>
-    <w:p>
-      <w:pPr>
-        <w:pStyle w:val="Heading2"/>
-      </w:pPr>
-      <w:bookmarkStart w:id="14" w:name="_2.5_Design_and"/>
-      <w:bookmarkEnd w:id="14"/>
       <w:r>
         <w:t>2.5 Design and Implementation Restraints</w:t>
       </w:r>
@@ -3458,8 +3456,8 @@
       <w:pPr>
         <w:pStyle w:val="Heading2"/>
       </w:pPr>
-      <w:bookmarkStart w:id="15" w:name="_2.6_User_Documentation"/>
-      <w:bookmarkEnd w:id="15"/>
+      <w:bookmarkStart w:id="14" w:name="_2.6_User_Documentation"/>
+      <w:bookmarkEnd w:id="14"/>
       <w:r>
         <w:t>2.6 User Documentation</w:t>
       </w:r>
@@ -3481,8 +3479,8 @@
       <w:pPr>
         <w:pStyle w:val="Heading2"/>
       </w:pPr>
-      <w:bookmarkStart w:id="16" w:name="_2.7_Assumptions_and"/>
-      <w:bookmarkEnd w:id="16"/>
+      <w:bookmarkStart w:id="15" w:name="_2.7_Assumptions_and"/>
+      <w:bookmarkEnd w:id="15"/>
       <w:r>
         <w:t>2.7 Assumptions and Dependencies</w:t>
       </w:r>
@@ -3532,8 +3530,8 @@
       <w:pPr>
         <w:pStyle w:val="Heading2"/>
       </w:pPr>
-      <w:bookmarkStart w:id="17" w:name="_2.8_Apportioning_of"/>
-      <w:bookmarkEnd w:id="17"/>
+      <w:bookmarkStart w:id="16" w:name="_2.8_Apportioning_of"/>
+      <w:bookmarkEnd w:id="16"/>
       <w:r>
         <w:lastRenderedPageBreak/>
         <w:t>2.8 Apportioning of Requirements</w:t>
@@ -3584,19 +3582,19 @@
           <w:numId w:val="4"/>
         </w:numPr>
       </w:pPr>
-      <w:bookmarkStart w:id="18" w:name="_External_Interface_Requirements"/>
+      <w:bookmarkStart w:id="17" w:name="_External_Interface_Requirements"/>
+      <w:bookmarkEnd w:id="17"/>
+      <w:r>
+        <w:t>External Interface Requirements</w:t>
+      </w:r>
+    </w:p>
+    <w:p/>
+    <w:p>
+      <w:pPr>
+        <w:pStyle w:val="Heading2"/>
+      </w:pPr>
+      <w:bookmarkStart w:id="18" w:name="_3.1_User_Interfaces"/>
       <w:bookmarkEnd w:id="18"/>
-      <w:r>
-        <w:t>External Interface Requirements</w:t>
-      </w:r>
-    </w:p>
-    <w:p/>
-    <w:p>
-      <w:pPr>
-        <w:pStyle w:val="Heading2"/>
-      </w:pPr>
-      <w:bookmarkStart w:id="19" w:name="_3.1_User_Interfaces"/>
-      <w:bookmarkEnd w:id="19"/>
       <w:r>
         <w:t>3.1 User Interfaces</w:t>
       </w:r>
@@ -3973,13 +3971,11 @@
               <w:cnfStyle w:val="000000100000" w:firstRow="0" w:lastRow="0" w:firstColumn="0" w:lastColumn="0" w:oddVBand="0" w:evenVBand="0" w:oddHBand="1" w:evenHBand="0" w:firstRowFirstColumn="0" w:firstRowLastColumn="0" w:lastRowFirstColumn="0" w:lastRowLastColumn="0"/>
             </w:pPr>
             <w:r>
-              <w:t xml:space="preserve">The change view screen shall present a list of view types (daily, weekly, monthly) in </w:t>
-            </w:r>
-            <w:proofErr w:type="gramStart"/>
-            <w:r>
-              <w:t>a</w:t>
-            </w:r>
-            <w:proofErr w:type="gramEnd"/>
+              <w:t>The change view screen shall present a list of view types (daily, weekly, monthly) in a</w:t>
+            </w:r>
+            <w:r>
+              <w:t>n</w:t>
+            </w:r>
             <w:r>
               <w:t xml:space="preserve"> option box format to change the event view on the main app screen.</w:t>
             </w:r>
@@ -4167,8 +4163,8 @@
       <w:pPr>
         <w:pStyle w:val="Heading2"/>
       </w:pPr>
-      <w:bookmarkStart w:id="20" w:name="_3.2_Hardware_Interfaces"/>
-      <w:bookmarkEnd w:id="20"/>
+      <w:bookmarkStart w:id="19" w:name="_3.2_Hardware_Interfaces"/>
+      <w:bookmarkEnd w:id="19"/>
       <w:r>
         <w:lastRenderedPageBreak/>
         <w:t>3.2 Hardware Interfaces</w:t>
@@ -4217,8 +4213,8 @@
       <w:pPr>
         <w:pStyle w:val="Heading2"/>
       </w:pPr>
-      <w:bookmarkStart w:id="21" w:name="_3.3_Software_Interfaces"/>
-      <w:bookmarkEnd w:id="21"/>
+      <w:bookmarkStart w:id="20" w:name="_3.3_Software_Interfaces"/>
+      <w:bookmarkEnd w:id="20"/>
       <w:r>
         <w:t>3.3 Software Interfaces</w:t>
       </w:r>
@@ -4385,8 +4381,8 @@
       <w:pPr>
         <w:pStyle w:val="Heading2"/>
       </w:pPr>
-      <w:bookmarkStart w:id="22" w:name="_3.4_Communication_Interfaces"/>
-      <w:bookmarkEnd w:id="22"/>
+      <w:bookmarkStart w:id="21" w:name="_3.4_Communication_Interfaces"/>
+      <w:bookmarkEnd w:id="21"/>
       <w:r>
         <w:t>3.4 Communication Interfaces</w:t>
       </w:r>
@@ -4444,8 +4440,8 @@
           <w:numId w:val="4"/>
         </w:numPr>
       </w:pPr>
-      <w:bookmarkStart w:id="23" w:name="_Requirements_Specification"/>
-      <w:bookmarkEnd w:id="23"/>
+      <w:bookmarkStart w:id="22" w:name="_Requirements_Specification"/>
+      <w:bookmarkEnd w:id="22"/>
       <w:r>
         <w:lastRenderedPageBreak/>
         <w:t>Requirements Specification</w:t>
@@ -5036,15 +5032,15 @@
               <w:cnfStyle w:val="000000100000" w:firstRow="0" w:lastRow="0" w:firstColumn="0" w:lastColumn="0" w:oddVBand="0" w:evenVBand="0" w:oddHBand="1" w:evenHBand="0" w:firstRowFirstColumn="0" w:firstRowLastColumn="0" w:lastRowFirstColumn="0" w:lastRowLastColumn="0"/>
             </w:pPr>
             <w:r>
-              <w:t xml:space="preserve">The app shall not rearrange the User’s </w:t>
-            </w:r>
-            <w:proofErr w:type="gramStart"/>
-            <w:r>
-              <w:t>first time</w:t>
-            </w:r>
-            <w:proofErr w:type="gramEnd"/>
-            <w:r>
-              <w:t xml:space="preserve"> input calendar events unless authorized by the user</w:t>
+              <w:t>The app shall not rearrange the User’s first</w:t>
+            </w:r>
+            <w:r>
+              <w:t>-</w:t>
+            </w:r>
+            <w:bookmarkStart w:id="23" w:name="_GoBack"/>
+            <w:bookmarkEnd w:id="23"/>
+            <w:r>
+              <w:t>time input calendar events unless authorized by the user</w:t>
             </w:r>
           </w:p>
         </w:tc>
@@ -6394,6 +6390,11 @@
         <w:docPartUnique/>
       </w:docPartObj>
     </w:sdtPr>
+    <w:sdtEndPr>
+      <w:rPr>
+        <w:rStyle w:val="PageNumber"/>
+      </w:rPr>
+    </w:sdtEndPr>
     <w:sdtContent>
       <w:p>
         <w:pPr>
@@ -6446,6 +6447,11 @@
         <w:docPartUnique/>
       </w:docPartObj>
     </w:sdtPr>
+    <w:sdtEndPr>
+      <w:rPr>
+        <w:rStyle w:val="PageNumber"/>
+      </w:rPr>
+    </w:sdtEndPr>
     <w:sdtContent>
       <w:p>
         <w:pPr>
@@ -6626,6 +6632,7 @@
                                 <w:dataBinding w:prefixMappings="xmlns:ns0='http://purl.org/dc/elements/1.1/' xmlns:ns1='http://schemas.openxmlformats.org/package/2006/metadata/core-properties' " w:xpath="/ns1:coreProperties[1]/ns0:title[1]" w:storeItemID="{6C3C8BC8-F283-45AE-878A-BAB7291924A1}"/>
                                 <w:text/>
                               </w:sdtPr>
+                              <w:sdtEndPr/>
                               <w:sdtContent>
                                 <w:r>
                                   <w:rPr>
@@ -6705,6 +6712,7 @@
                           <w:dataBinding w:prefixMappings="xmlns:ns0='http://purl.org/dc/elements/1.1/' xmlns:ns1='http://schemas.openxmlformats.org/package/2006/metadata/core-properties' " w:xpath="/ns1:coreProperties[1]/ns0:title[1]" w:storeItemID="{6C3C8BC8-F283-45AE-878A-BAB7291924A1}"/>
                           <w:text/>
                         </w:sdtPr>
+                        <w:sdtEndPr/>
                         <w:sdtContent>
                           <w:r>
                             <w:rPr>

</xml_diff>